<commit_message>
Fylte ut testskjema for kommandoen A S for å skrive en entydig navngitt kategori
</commit_message>
<xml_diff>
--- a/tests/AS_Testing.docx
+++ b/tests/AS_Testing.docx
@@ -1,14 +1,19 @@
 
 <file path=word/document.xml><?xml version="1.0" encoding="utf-8"?>
-<w:document xmlns:wpc="http://schemas.microsoft.com/office/word/2010/wordprocessingCanvas" xmlns:cx="http://schemas.microsoft.com/office/drawing/2014/chartex" xmlns:cx1="http://schemas.microsoft.com/office/drawing/2015/9/8/chartex" xmlns:cx2="http://schemas.microsoft.com/office/drawing/2015/10/21/chartex" xmlns:cx3="http://schemas.microsoft.com/office/drawing/2016/5/9/chartex" xmlns:cx4="http://schemas.microsoft.com/office/drawing/2016/5/10/chartex" xmlns:cx5="http://schemas.microsoft.com/office/drawing/2016/5/11/chartex" xmlns:cx6="http://schemas.microsoft.com/office/drawing/2016/5/12/chartex" xmlns:cx7="http://schemas.microsoft.com/office/drawing/2016/5/13/chartex" xmlns:cx8="http://schemas.microsoft.com/office/drawing/2016/5/14/chartex" xmlns:mc="http://schemas.openxmlformats.org/markup-compatibility/2006" xmlns:aink="http://schemas.microsoft.com/office/drawing/2016/ink" xmlns:am3d="http://schemas.microsoft.com/office/drawing/2017/model3d" xmlns:o="urn:schemas-microsoft-com:office:office" xmlns:oel="http://schemas.microsoft.com/office/2019/extlst" xmlns:r="http://schemas.openxmlformats.org/officeDocument/2006/relationships" xmlns:m="http://schemas.openxmlformats.org/officeDocument/2006/math" xmlns:v="urn:schemas-microsoft-com:vml" xmlns:wp14="http://schemas.microsoft.com/office/word/2010/wordprocessingDrawing" xmlns:wp="http://schemas.openxmlformats.org/drawingml/2006/wordprocessingDrawing" xmlns:w10="urn:schemas-microsoft-com:office:word" xmlns:w="http://schemas.openxmlformats.org/wordprocessingml/2006/main" xmlns:w14="http://schemas.microsoft.com/office/word/2010/wordml" xmlns:w15="http://schemas.microsoft.com/office/word/2012/wordml" xmlns:w16cex="http://schemas.microsoft.com/office/word/2018/wordml/cex" xmlns:w16cid="http://schemas.microsoft.com/office/word/2016/wordml/cid" xmlns:w16="http://schemas.microsoft.com/office/word/2018/wordml" xmlns:w16sdtdh="http://schemas.microsoft.com/office/word/2020/wordml/sdtdatahash" xmlns:w16se="http://schemas.microsoft.com/office/word/2015/wordml/symex" xmlns:wpg="http://schemas.microsoft.com/office/word/2010/wordprocessingGroup" xmlns:wpi="http://schemas.microsoft.com/office/word/2010/wordprocessingInk" xmlns:wne="http://schemas.microsoft.com/office/word/2006/wordml" xmlns:wps="http://schemas.microsoft.com/office/word/2010/wordprocessingShape" mc:Ignorable="w14 w15 w16se w16cid w16 w16cex w16sdtdh wp14">
+<w:document xmlns:wpc="http://schemas.microsoft.com/office/word/2010/wordprocessingCanvas" xmlns:cx="http://schemas.microsoft.com/office/drawing/2014/chartex" xmlns:cx1="http://schemas.microsoft.com/office/drawing/2015/9/8/chartex" xmlns:cx2="http://schemas.microsoft.com/office/drawing/2015/10/21/chartex" xmlns:cx3="http://schemas.microsoft.com/office/drawing/2016/5/9/chartex" xmlns:cx4="http://schemas.microsoft.com/office/drawing/2016/5/10/chartex" xmlns:cx5="http://schemas.microsoft.com/office/drawing/2016/5/11/chartex" xmlns:cx6="http://schemas.microsoft.com/office/drawing/2016/5/12/chartex" xmlns:cx7="http://schemas.microsoft.com/office/drawing/2016/5/13/chartex" xmlns:cx8="http://schemas.microsoft.com/office/drawing/2016/5/14/chartex" xmlns:mc="http://schemas.openxmlformats.org/markup-compatibility/2006" xmlns:aink="http://schemas.microsoft.com/office/drawing/2016/ink" xmlns:am3d="http://schemas.microsoft.com/office/drawing/2017/model3d" xmlns:o="urn:schemas-microsoft-com:office:office" xmlns:oel="http://schemas.microsoft.com/office/2019/extlst" xmlns:r="http://schemas.openxmlformats.org/officeDocument/2006/relationships" xmlns:m="http://schemas.openxmlformats.org/officeDocument/2006/math" xmlns:v="urn:schemas-microsoft-com:vml" xmlns:wp14="http://schemas.microsoft.com/office/word/2010/wordprocessingDrawing" xmlns:wp="http://schemas.openxmlformats.org/drawingml/2006/wordprocessingDrawing" xmlns:w10="urn:schemas-microsoft-com:office:word" xmlns:w="http://schemas.openxmlformats.org/wordprocessingml/2006/main" xmlns:w14="http://schemas.microsoft.com/office/word/2010/wordml" xmlns:w15="http://schemas.microsoft.com/office/word/2012/wordml" xmlns:w16cex="http://schemas.microsoft.com/office/word/2018/wordml/cex" xmlns:w16cid="http://schemas.microsoft.com/office/word/2016/wordml/cid" xmlns:w16="http://schemas.microsoft.com/office/word/2018/wordml" xmlns:w16du="http://schemas.microsoft.com/office/word/2023/wordml/word16du" xmlns:w16sdtdh="http://schemas.microsoft.com/office/word/2020/wordml/sdtdatahash" xmlns:w16se="http://schemas.microsoft.com/office/word/2015/wordml/symex" xmlns:wpg="http://schemas.microsoft.com/office/word/2010/wordprocessingGroup" xmlns:wpi="http://schemas.microsoft.com/office/word/2010/wordprocessingInk" xmlns:wne="http://schemas.microsoft.com/office/word/2006/wordml" xmlns:wps="http://schemas.microsoft.com/office/word/2010/wordprocessingShape" mc:Ignorable="w14 w15 w16se w16cid w16 w16cex w16sdtdh wp14">
   <w:body>
     <w:p>
+      <w:proofErr w:type="gramStart"/>
       <w:r>
         <w:t>Gruppenummer</w:t>
       </w:r>
       <w:r>
         <w:t xml:space="preserve">:  </w:t>
       </w:r>
+      <w:r>
+        <w:t>30</w:t>
+      </w:r>
+      <w:proofErr w:type="gramEnd"/>
       <w:r>
         <w:tab/>
       </w:r>
@@ -50,20 +55,20 @@
         <w:tblLook w:val="04A0" w:firstRow="1" w:lastRow="0" w:firstColumn="1" w:lastColumn="0" w:noHBand="0" w:noVBand="1"/>
       </w:tblPr>
       <w:tblGrid>
-        <w:gridCol w:w="562"/>
-        <w:gridCol w:w="2268"/>
-        <w:gridCol w:w="2835"/>
-        <w:gridCol w:w="993"/>
-        <w:gridCol w:w="2409"/>
-        <w:gridCol w:w="2268"/>
-        <w:gridCol w:w="851"/>
-        <w:gridCol w:w="850"/>
-        <w:gridCol w:w="2694"/>
+        <w:gridCol w:w="555"/>
+        <w:gridCol w:w="2227"/>
+        <w:gridCol w:w="2600"/>
+        <w:gridCol w:w="2693"/>
+        <w:gridCol w:w="1843"/>
+        <w:gridCol w:w="1447"/>
+        <w:gridCol w:w="848"/>
+        <w:gridCol w:w="848"/>
+        <w:gridCol w:w="2669"/>
       </w:tblGrid>
       <w:tr>
         <w:tc>
           <w:tcPr>
-            <w:tcW w:w="562" w:type="dxa"/>
+            <w:tcW w:w="555" w:type="dxa"/>
           </w:tcPr>
           <w:p>
             <w:pPr>
@@ -90,7 +95,7 @@
         </w:tc>
         <w:tc>
           <w:tcPr>
-            <w:tcW w:w="2268" w:type="dxa"/>
+            <w:tcW w:w="2227" w:type="dxa"/>
           </w:tcPr>
           <w:p>
             <w:pPr>
@@ -109,7 +114,7 @@
         </w:tc>
         <w:tc>
           <w:tcPr>
-            <w:tcW w:w="2835" w:type="dxa"/>
+            <w:tcW w:w="2600" w:type="dxa"/>
           </w:tcPr>
           <w:p>
             <w:pPr>
@@ -128,7 +133,7 @@
         </w:tc>
         <w:tc>
           <w:tcPr>
-            <w:tcW w:w="993" w:type="dxa"/>
+            <w:tcW w:w="2693" w:type="dxa"/>
           </w:tcPr>
           <w:p>
             <w:pPr>
@@ -147,7 +152,7 @@
         </w:tc>
         <w:tc>
           <w:tcPr>
-            <w:tcW w:w="2409" w:type="dxa"/>
+            <w:tcW w:w="1843" w:type="dxa"/>
           </w:tcPr>
           <w:p>
             <w:pPr>
@@ -166,7 +171,7 @@
         </w:tc>
         <w:tc>
           <w:tcPr>
-            <w:tcW w:w="2268" w:type="dxa"/>
+            <w:tcW w:w="1447" w:type="dxa"/>
           </w:tcPr>
           <w:p>
             <w:pPr>
@@ -185,7 +190,7 @@
         </w:tc>
         <w:tc>
           <w:tcPr>
-            <w:tcW w:w="851" w:type="dxa"/>
+            <w:tcW w:w="848" w:type="dxa"/>
           </w:tcPr>
           <w:p>
             <w:pPr>
@@ -210,7 +215,7 @@
         </w:tc>
         <w:tc>
           <w:tcPr>
-            <w:tcW w:w="850" w:type="dxa"/>
+            <w:tcW w:w="848" w:type="dxa"/>
           </w:tcPr>
           <w:p>
             <w:pPr>
@@ -229,7 +234,7 @@
         </w:tc>
         <w:tc>
           <w:tcPr>
-            <w:tcW w:w="2694" w:type="dxa"/>
+            <w:tcW w:w="2669" w:type="dxa"/>
           </w:tcPr>
           <w:p>
             <w:pPr>
@@ -256,349 +261,531 @@
       <w:tr>
         <w:tc>
           <w:tcPr>
-            <w:tcW w:w="562" w:type="dxa"/>
-          </w:tcPr>
-          <w:p/>
-          <w:p/>
-          <w:p/>
-        </w:tc>
-        <w:tc>
-          <w:tcPr>
-            <w:tcW w:w="2268" w:type="dxa"/>
-          </w:tcPr>
-          <w:p/>
-          <w:p/>
-          <w:p/>
-        </w:tc>
-        <w:tc>
-          <w:tcPr>
-            <w:tcW w:w="2835" w:type="dxa"/>
-          </w:tcPr>
-          <w:p/>
-        </w:tc>
-        <w:tc>
-          <w:tcPr>
-            <w:tcW w:w="993" w:type="dxa"/>
-          </w:tcPr>
-          <w:p/>
-        </w:tc>
-        <w:tc>
-          <w:tcPr>
-            <w:tcW w:w="2409" w:type="dxa"/>
-          </w:tcPr>
-          <w:p/>
-        </w:tc>
-        <w:tc>
-          <w:tcPr>
-            <w:tcW w:w="2268" w:type="dxa"/>
-          </w:tcPr>
-          <w:p/>
-        </w:tc>
-        <w:tc>
-          <w:tcPr>
-            <w:tcW w:w="851" w:type="dxa"/>
-          </w:tcPr>
-          <w:p/>
-        </w:tc>
-        <w:tc>
-          <w:tcPr>
-            <w:tcW w:w="850" w:type="dxa"/>
-          </w:tcPr>
-          <w:p/>
-        </w:tc>
-        <w:tc>
-          <w:tcPr>
-            <w:tcW w:w="2694" w:type="dxa"/>
-          </w:tcPr>
-          <w:p/>
+            <w:tcW w:w="555" w:type="dxa"/>
+          </w:tcPr>
+          <w:p/>
+          <w:p>
+            <w:r>
+              <w:t>1</w:t>
+            </w:r>
+          </w:p>
+          <w:p/>
+        </w:tc>
+        <w:tc>
+          <w:tcPr>
+            <w:tcW w:w="2227" w:type="dxa"/>
+          </w:tcPr>
+          <w:p/>
+          <w:p>
+            <w:r>
+              <w:t>Brukeren har skrevet inn kommandoen A og deretter S</w:t>
+            </w:r>
+          </w:p>
+          <w:p/>
+        </w:tc>
+        <w:tc>
+          <w:tcPr>
+            <w:tcW w:w="2600" w:type="dxa"/>
+          </w:tcPr>
+          <w:p>
+            <w:r>
+              <w:t>Alle kategorier skrives ut sammen med antall ting som er under denne kategorien og deretter spørres det om en entydig navngitt kategori</w:t>
+            </w:r>
+          </w:p>
+        </w:tc>
+        <w:tc>
+          <w:tcPr>
+            <w:tcW w:w="2693" w:type="dxa"/>
+          </w:tcPr>
+          <w:p>
+            <w:r>
+              <w:t>Navnet på kategorien</w:t>
+            </w:r>
+          </w:p>
+        </w:tc>
+        <w:tc>
+          <w:tcPr>
+            <w:tcW w:w="1843" w:type="dxa"/>
+          </w:tcPr>
+          <w:p>
+            <w:r>
+              <w:t xml:space="preserve">Fullt navn på kategorien skrives ut og data om hver ting skrives ut </w:t>
+            </w:r>
+          </w:p>
+        </w:tc>
+        <w:tc>
+          <w:tcPr>
+            <w:tcW w:w="1447" w:type="dxa"/>
+          </w:tcPr>
+          <w:p>
+            <w:r>
+              <w:t>Data om kategorien skrives ut</w:t>
+            </w:r>
+          </w:p>
+        </w:tc>
+        <w:tc>
+          <w:tcPr>
+            <w:tcW w:w="848" w:type="dxa"/>
+          </w:tcPr>
+          <w:p>
+            <w:r>
+              <w:t>OK</w:t>
+            </w:r>
+          </w:p>
+        </w:tc>
+        <w:tc>
+          <w:tcPr>
+            <w:tcW w:w="848" w:type="dxa"/>
+          </w:tcPr>
+          <w:p>
+            <w:r>
+              <w:t>Ulrik</w:t>
+            </w:r>
+          </w:p>
+        </w:tc>
+        <w:tc>
+          <w:tcPr>
+            <w:tcW w:w="2669" w:type="dxa"/>
+          </w:tcPr>
+          <w:p>
+            <w:r>
+              <w:t>Godkjent</w:t>
+            </w:r>
+          </w:p>
         </w:tc>
       </w:tr>
       <w:tr>
         <w:tc>
           <w:tcPr>
-            <w:tcW w:w="562" w:type="dxa"/>
-          </w:tcPr>
-          <w:p/>
-          <w:p/>
-          <w:p/>
-        </w:tc>
-        <w:tc>
-          <w:tcPr>
-            <w:tcW w:w="2268" w:type="dxa"/>
-          </w:tcPr>
-          <w:p/>
-        </w:tc>
-        <w:tc>
-          <w:tcPr>
-            <w:tcW w:w="2835" w:type="dxa"/>
-          </w:tcPr>
-          <w:p/>
-        </w:tc>
-        <w:tc>
-          <w:tcPr>
-            <w:tcW w:w="993" w:type="dxa"/>
-          </w:tcPr>
-          <w:p/>
-        </w:tc>
-        <w:tc>
-          <w:tcPr>
-            <w:tcW w:w="2409" w:type="dxa"/>
-          </w:tcPr>
-          <w:p/>
-        </w:tc>
-        <w:tc>
-          <w:tcPr>
-            <w:tcW w:w="2268" w:type="dxa"/>
-          </w:tcPr>
-          <w:p/>
-        </w:tc>
-        <w:tc>
-          <w:tcPr>
-            <w:tcW w:w="851" w:type="dxa"/>
-          </w:tcPr>
-          <w:p/>
-        </w:tc>
-        <w:tc>
-          <w:tcPr>
-            <w:tcW w:w="850" w:type="dxa"/>
-          </w:tcPr>
-          <w:p/>
-        </w:tc>
-        <w:tc>
-          <w:tcPr>
-            <w:tcW w:w="2694" w:type="dxa"/>
-          </w:tcPr>
-          <w:p/>
+            <w:tcW w:w="555" w:type="dxa"/>
+          </w:tcPr>
+          <w:p/>
+          <w:p>
+            <w:r>
+              <w:t>2</w:t>
+            </w:r>
+          </w:p>
+          <w:p/>
+        </w:tc>
+        <w:tc>
+          <w:tcPr>
+            <w:tcW w:w="2227" w:type="dxa"/>
+          </w:tcPr>
+          <w:p>
+            <w:r>
+              <w:t>Som i pkt. 1</w:t>
+            </w:r>
+          </w:p>
+        </w:tc>
+        <w:tc>
+          <w:tcPr>
+            <w:tcW w:w="2600" w:type="dxa"/>
+          </w:tcPr>
+          <w:p>
+            <w:r>
+              <w:t>Som i pkt. 1</w:t>
+            </w:r>
+          </w:p>
+        </w:tc>
+        <w:tc>
+          <w:tcPr>
+            <w:tcW w:w="2693" w:type="dxa"/>
+          </w:tcPr>
+          <w:p>
+            <w:r>
+              <w:t>Første bokstavene av en kategori</w:t>
+            </w:r>
+          </w:p>
+        </w:tc>
+        <w:tc>
+          <w:tcPr>
+            <w:tcW w:w="1843" w:type="dxa"/>
+          </w:tcPr>
+          <w:p>
+            <w:r>
+              <w:t>Samme som i pkt. 1</w:t>
+            </w:r>
+          </w:p>
+        </w:tc>
+        <w:tc>
+          <w:tcPr>
+            <w:tcW w:w="1447" w:type="dxa"/>
+          </w:tcPr>
+          <w:p>
+            <w:r>
+              <w:t>Samme som i pkt. 1</w:t>
+            </w:r>
+          </w:p>
+        </w:tc>
+        <w:tc>
+          <w:tcPr>
+            <w:tcW w:w="848" w:type="dxa"/>
+          </w:tcPr>
+          <w:p>
+            <w:r>
+              <w:t>OK</w:t>
+            </w:r>
+          </w:p>
+        </w:tc>
+        <w:tc>
+          <w:tcPr>
+            <w:tcW w:w="848" w:type="dxa"/>
+          </w:tcPr>
+          <w:p>
+            <w:r>
+              <w:t>Ulrik</w:t>
+            </w:r>
+          </w:p>
+        </w:tc>
+        <w:tc>
+          <w:tcPr>
+            <w:tcW w:w="2669" w:type="dxa"/>
+          </w:tcPr>
+          <w:p>
+            <w:r>
+              <w:t>Godkjent</w:t>
+            </w:r>
+          </w:p>
         </w:tc>
       </w:tr>
       <w:tr>
         <w:tc>
           <w:tcPr>
-            <w:tcW w:w="562" w:type="dxa"/>
-          </w:tcPr>
-          <w:p/>
-          <w:p/>
-          <w:p/>
-        </w:tc>
-        <w:tc>
-          <w:tcPr>
-            <w:tcW w:w="2268" w:type="dxa"/>
-          </w:tcPr>
-          <w:p/>
-        </w:tc>
-        <w:tc>
-          <w:tcPr>
-            <w:tcW w:w="2835" w:type="dxa"/>
-          </w:tcPr>
-          <w:p/>
-        </w:tc>
-        <w:tc>
-          <w:tcPr>
-            <w:tcW w:w="993" w:type="dxa"/>
-          </w:tcPr>
-          <w:p/>
-        </w:tc>
-        <w:tc>
-          <w:tcPr>
-            <w:tcW w:w="2409" w:type="dxa"/>
-          </w:tcPr>
-          <w:p/>
-        </w:tc>
-        <w:tc>
-          <w:tcPr>
-            <w:tcW w:w="2268" w:type="dxa"/>
-          </w:tcPr>
-          <w:p/>
-        </w:tc>
-        <w:tc>
-          <w:tcPr>
-            <w:tcW w:w="851" w:type="dxa"/>
-          </w:tcPr>
-          <w:p/>
-        </w:tc>
-        <w:tc>
-          <w:tcPr>
-            <w:tcW w:w="850" w:type="dxa"/>
-          </w:tcPr>
-          <w:p/>
-        </w:tc>
-        <w:tc>
-          <w:tcPr>
-            <w:tcW w:w="2694" w:type="dxa"/>
-          </w:tcPr>
-          <w:p/>
+            <w:tcW w:w="555" w:type="dxa"/>
+          </w:tcPr>
+          <w:p/>
+          <w:p>
+            <w:r>
+              <w:t>3</w:t>
+            </w:r>
+          </w:p>
+        </w:tc>
+        <w:tc>
+          <w:tcPr>
+            <w:tcW w:w="2227" w:type="dxa"/>
+          </w:tcPr>
+          <w:p>
+            <w:r>
+              <w:t>Som i pkt. 1</w:t>
+            </w:r>
+          </w:p>
+        </w:tc>
+        <w:tc>
+          <w:tcPr>
+            <w:tcW w:w="2600" w:type="dxa"/>
+          </w:tcPr>
+          <w:p>
+            <w:r>
+              <w:t>Som i pkt. 1</w:t>
+            </w:r>
+          </w:p>
+        </w:tc>
+        <w:tc>
+          <w:tcPr>
+            <w:tcW w:w="2693" w:type="dxa"/>
+          </w:tcPr>
+          <w:p>
+            <w:r>
+              <w:t>Flere kategorier som har samme første bokstav og brukeren skriver kun første bokstaven</w:t>
+            </w:r>
+          </w:p>
+        </w:tc>
+        <w:tc>
+          <w:tcPr>
+            <w:tcW w:w="1843" w:type="dxa"/>
+          </w:tcPr>
+          <w:p>
+            <w:r>
+              <w:t>Melding om at det ikke er funn på entydig navngitt kategori</w:t>
+            </w:r>
+          </w:p>
+        </w:tc>
+        <w:tc>
+          <w:tcPr>
+            <w:tcW w:w="1447" w:type="dxa"/>
+          </w:tcPr>
+          <w:p>
+            <w:r>
+              <w:t>Melding som forteller at det ikke er funn for navn på kategori</w:t>
+            </w:r>
+          </w:p>
+        </w:tc>
+        <w:tc>
+          <w:tcPr>
+            <w:tcW w:w="848" w:type="dxa"/>
+          </w:tcPr>
+          <w:p>
+            <w:r>
+              <w:t>OK</w:t>
+            </w:r>
+          </w:p>
+        </w:tc>
+        <w:tc>
+          <w:tcPr>
+            <w:tcW w:w="848" w:type="dxa"/>
+          </w:tcPr>
+          <w:p>
+            <w:r>
+              <w:t>Ulrik</w:t>
+            </w:r>
+          </w:p>
+        </w:tc>
+        <w:tc>
+          <w:tcPr>
+            <w:tcW w:w="2669" w:type="dxa"/>
+          </w:tcPr>
+          <w:p>
+            <w:r>
+              <w:t>Godkjent</w:t>
+            </w:r>
+          </w:p>
         </w:tc>
       </w:tr>
       <w:tr>
         <w:tc>
           <w:tcPr>
-            <w:tcW w:w="562" w:type="dxa"/>
-          </w:tcPr>
-          <w:p/>
-          <w:p/>
-          <w:p/>
-        </w:tc>
-        <w:tc>
-          <w:tcPr>
-            <w:tcW w:w="2268" w:type="dxa"/>
-          </w:tcPr>
-          <w:p/>
-        </w:tc>
-        <w:tc>
-          <w:tcPr>
-            <w:tcW w:w="2835" w:type="dxa"/>
-          </w:tcPr>
-          <w:p/>
-        </w:tc>
-        <w:tc>
-          <w:tcPr>
-            <w:tcW w:w="993" w:type="dxa"/>
-          </w:tcPr>
-          <w:p/>
-        </w:tc>
-        <w:tc>
-          <w:tcPr>
-            <w:tcW w:w="2409" w:type="dxa"/>
-          </w:tcPr>
-          <w:p/>
-        </w:tc>
-        <w:tc>
-          <w:tcPr>
-            <w:tcW w:w="2268" w:type="dxa"/>
-          </w:tcPr>
-          <w:p/>
-        </w:tc>
-        <w:tc>
-          <w:tcPr>
-            <w:tcW w:w="851" w:type="dxa"/>
-          </w:tcPr>
-          <w:p/>
-        </w:tc>
-        <w:tc>
-          <w:tcPr>
-            <w:tcW w:w="850" w:type="dxa"/>
-          </w:tcPr>
-          <w:p/>
-        </w:tc>
-        <w:tc>
-          <w:tcPr>
-            <w:tcW w:w="2694" w:type="dxa"/>
-          </w:tcPr>
-          <w:p/>
+            <w:tcW w:w="555" w:type="dxa"/>
+          </w:tcPr>
+          <w:p/>
+          <w:p>
+            <w:r>
+              <w:t>4</w:t>
+            </w:r>
+          </w:p>
+          <w:p/>
+        </w:tc>
+        <w:tc>
+          <w:tcPr>
+            <w:tcW w:w="2227" w:type="dxa"/>
+          </w:tcPr>
+          <w:p>
+            <w:r>
+              <w:t>Som i pkt. 1</w:t>
+            </w:r>
+          </w:p>
+        </w:tc>
+        <w:tc>
+          <w:tcPr>
+            <w:tcW w:w="2600" w:type="dxa"/>
+          </w:tcPr>
+          <w:p>
+            <w:r>
+              <w:t>Som i pkt. 1</w:t>
+            </w:r>
+          </w:p>
+        </w:tc>
+        <w:tc>
+          <w:tcPr>
+            <w:tcW w:w="2693" w:type="dxa"/>
+          </w:tcPr>
+          <w:p>
+            <w:r>
+              <w:t>Som i pkt. 3, men at brukeren skriver inn bokstav nummer to som er tilsvarende av de eksisterende kategoriene</w:t>
+            </w:r>
+          </w:p>
+        </w:tc>
+        <w:tc>
+          <w:tcPr>
+            <w:tcW w:w="1843" w:type="dxa"/>
+          </w:tcPr>
+          <w:p>
+            <w:r>
+              <w:t>Samme som i pkt. 1</w:t>
+            </w:r>
+          </w:p>
+        </w:tc>
+        <w:tc>
+          <w:tcPr>
+            <w:tcW w:w="1447" w:type="dxa"/>
+          </w:tcPr>
+          <w:p>
+            <w:r>
+              <w:t>Samme som i pkt. 1</w:t>
+            </w:r>
+          </w:p>
+        </w:tc>
+        <w:tc>
+          <w:tcPr>
+            <w:tcW w:w="848" w:type="dxa"/>
+          </w:tcPr>
+          <w:p>
+            <w:r>
+              <w:t>OK</w:t>
+            </w:r>
+          </w:p>
+        </w:tc>
+        <w:tc>
+          <w:tcPr>
+            <w:tcW w:w="848" w:type="dxa"/>
+          </w:tcPr>
+          <w:p>
+            <w:r>
+              <w:t>Ulrik</w:t>
+            </w:r>
+          </w:p>
+        </w:tc>
+        <w:tc>
+          <w:tcPr>
+            <w:tcW w:w="2669" w:type="dxa"/>
+          </w:tcPr>
+          <w:p>
+            <w:r>
+              <w:t>Godkjent</w:t>
+            </w:r>
+          </w:p>
         </w:tc>
       </w:tr>
       <w:tr>
         <w:tc>
           <w:tcPr>
-            <w:tcW w:w="562" w:type="dxa"/>
-          </w:tcPr>
-          <w:p/>
-          <w:p/>
-          <w:p/>
-        </w:tc>
-        <w:tc>
-          <w:tcPr>
-            <w:tcW w:w="2268" w:type="dxa"/>
-          </w:tcPr>
-          <w:p/>
-        </w:tc>
-        <w:tc>
-          <w:tcPr>
-            <w:tcW w:w="2835" w:type="dxa"/>
-          </w:tcPr>
-          <w:p/>
-        </w:tc>
-        <w:tc>
-          <w:tcPr>
-            <w:tcW w:w="993" w:type="dxa"/>
-          </w:tcPr>
-          <w:p/>
-        </w:tc>
-        <w:tc>
-          <w:tcPr>
-            <w:tcW w:w="2409" w:type="dxa"/>
-          </w:tcPr>
-          <w:p/>
-        </w:tc>
-        <w:tc>
-          <w:tcPr>
-            <w:tcW w:w="2268" w:type="dxa"/>
-          </w:tcPr>
-          <w:p/>
-        </w:tc>
-        <w:tc>
-          <w:tcPr>
-            <w:tcW w:w="851" w:type="dxa"/>
-          </w:tcPr>
-          <w:p/>
-        </w:tc>
-        <w:tc>
-          <w:tcPr>
-            <w:tcW w:w="850" w:type="dxa"/>
-          </w:tcPr>
-          <w:p/>
-        </w:tc>
-        <w:tc>
-          <w:tcPr>
-            <w:tcW w:w="2694" w:type="dxa"/>
-          </w:tcPr>
-          <w:p/>
+            <w:tcW w:w="555" w:type="dxa"/>
+          </w:tcPr>
+          <w:p/>
+          <w:p>
+            <w:r>
+              <w:t>5</w:t>
+            </w:r>
+          </w:p>
+          <w:p/>
+        </w:tc>
+        <w:tc>
+          <w:tcPr>
+            <w:tcW w:w="2227" w:type="dxa"/>
+          </w:tcPr>
+          <w:p>
+            <w:r>
+              <w:t>Som i pkt. 1</w:t>
+            </w:r>
+          </w:p>
+        </w:tc>
+        <w:tc>
+          <w:tcPr>
+            <w:tcW w:w="2600" w:type="dxa"/>
+          </w:tcPr>
+          <w:p>
+            <w:r>
+              <w:t>Som i pkt. 1</w:t>
+            </w:r>
+          </w:p>
+        </w:tc>
+        <w:tc>
+          <w:tcPr>
+            <w:tcW w:w="2693" w:type="dxa"/>
+          </w:tcPr>
+          <w:p>
+            <w:r>
+              <w:t xml:space="preserve">Som i pkt. 4, men at bokstav nummer to var </w:t>
+            </w:r>
+            <w:r>
+              <w:t>feil bokstav for den ønskede kategorien</w:t>
+            </w:r>
+          </w:p>
+        </w:tc>
+        <w:tc>
+          <w:tcPr>
+            <w:tcW w:w="1843" w:type="dxa"/>
+          </w:tcPr>
+          <w:p>
+            <w:r>
+              <w:t>Samme som i pkt. 3</w:t>
+            </w:r>
+          </w:p>
+        </w:tc>
+        <w:tc>
+          <w:tcPr>
+            <w:tcW w:w="1447" w:type="dxa"/>
+          </w:tcPr>
+          <w:p>
+            <w:r>
+              <w:t>Samme som i pkt. 3</w:t>
+            </w:r>
+          </w:p>
+        </w:tc>
+        <w:tc>
+          <w:tcPr>
+            <w:tcW w:w="848" w:type="dxa"/>
+          </w:tcPr>
+          <w:p>
+            <w:r>
+              <w:t>OK</w:t>
+            </w:r>
+          </w:p>
+        </w:tc>
+        <w:tc>
+          <w:tcPr>
+            <w:tcW w:w="848" w:type="dxa"/>
+          </w:tcPr>
+          <w:p>
+            <w:r>
+              <w:t>Ulrik</w:t>
+            </w:r>
+          </w:p>
+        </w:tc>
+        <w:tc>
+          <w:tcPr>
+            <w:tcW w:w="2669" w:type="dxa"/>
+          </w:tcPr>
+          <w:p>
+            <w:r>
+              <w:t>Godkjent</w:t>
+            </w:r>
+          </w:p>
         </w:tc>
       </w:tr>
       <w:tr>
         <w:tc>
           <w:tcPr>
-            <w:tcW w:w="562" w:type="dxa"/>
-          </w:tcPr>
-          <w:p/>
-          <w:p/>
-          <w:p/>
-        </w:tc>
-        <w:tc>
-          <w:tcPr>
-            <w:tcW w:w="2268" w:type="dxa"/>
-          </w:tcPr>
-          <w:p/>
-        </w:tc>
-        <w:tc>
-          <w:tcPr>
-            <w:tcW w:w="2835" w:type="dxa"/>
-          </w:tcPr>
-          <w:p/>
-        </w:tc>
-        <w:tc>
-          <w:tcPr>
-            <w:tcW w:w="993" w:type="dxa"/>
-          </w:tcPr>
-          <w:p/>
-        </w:tc>
-        <w:tc>
-          <w:tcPr>
-            <w:tcW w:w="2409" w:type="dxa"/>
-          </w:tcPr>
-          <w:p/>
-        </w:tc>
-        <w:tc>
-          <w:tcPr>
-            <w:tcW w:w="2268" w:type="dxa"/>
-          </w:tcPr>
-          <w:p/>
-        </w:tc>
-        <w:tc>
-          <w:tcPr>
-            <w:tcW w:w="851" w:type="dxa"/>
-          </w:tcPr>
-          <w:p/>
-        </w:tc>
-        <w:tc>
-          <w:tcPr>
-            <w:tcW w:w="850" w:type="dxa"/>
-          </w:tcPr>
-          <w:p/>
-        </w:tc>
-        <w:tc>
-          <w:tcPr>
-            <w:tcW w:w="2694" w:type="dxa"/>
+            <w:tcW w:w="555" w:type="dxa"/>
+          </w:tcPr>
+          <w:p/>
+          <w:p/>
+          <w:p/>
+        </w:tc>
+        <w:tc>
+          <w:tcPr>
+            <w:tcW w:w="2227" w:type="dxa"/>
+          </w:tcPr>
+          <w:p/>
+        </w:tc>
+        <w:tc>
+          <w:tcPr>
+            <w:tcW w:w="2600" w:type="dxa"/>
+          </w:tcPr>
+          <w:p/>
+        </w:tc>
+        <w:tc>
+          <w:tcPr>
+            <w:tcW w:w="2693" w:type="dxa"/>
+          </w:tcPr>
+          <w:p/>
+        </w:tc>
+        <w:tc>
+          <w:tcPr>
+            <w:tcW w:w="1843" w:type="dxa"/>
+          </w:tcPr>
+          <w:p/>
+        </w:tc>
+        <w:tc>
+          <w:tcPr>
+            <w:tcW w:w="1447" w:type="dxa"/>
+          </w:tcPr>
+          <w:p/>
+        </w:tc>
+        <w:tc>
+          <w:tcPr>
+            <w:tcW w:w="848" w:type="dxa"/>
+          </w:tcPr>
+          <w:p/>
+        </w:tc>
+        <w:tc>
+          <w:tcPr>
+            <w:tcW w:w="848" w:type="dxa"/>
+          </w:tcPr>
+          <w:p/>
+        </w:tc>
+        <w:tc>
+          <w:tcPr>
+            <w:tcW w:w="2669" w:type="dxa"/>
           </w:tcPr>
           <w:p/>
         </w:tc>
@@ -606,57 +793,57 @@
       <w:tr>
         <w:tc>
           <w:tcPr>
-            <w:tcW w:w="562" w:type="dxa"/>
-          </w:tcPr>
-          <w:p/>
-          <w:p/>
-          <w:p/>
-        </w:tc>
-        <w:tc>
-          <w:tcPr>
-            <w:tcW w:w="2268" w:type="dxa"/>
-          </w:tcPr>
-          <w:p/>
-        </w:tc>
-        <w:tc>
-          <w:tcPr>
-            <w:tcW w:w="2835" w:type="dxa"/>
-          </w:tcPr>
-          <w:p/>
-        </w:tc>
-        <w:tc>
-          <w:tcPr>
-            <w:tcW w:w="993" w:type="dxa"/>
-          </w:tcPr>
-          <w:p/>
-        </w:tc>
-        <w:tc>
-          <w:tcPr>
-            <w:tcW w:w="2409" w:type="dxa"/>
-          </w:tcPr>
-          <w:p/>
-        </w:tc>
-        <w:tc>
-          <w:tcPr>
-            <w:tcW w:w="2268" w:type="dxa"/>
-          </w:tcPr>
-          <w:p/>
-        </w:tc>
-        <w:tc>
-          <w:tcPr>
-            <w:tcW w:w="851" w:type="dxa"/>
-          </w:tcPr>
-          <w:p/>
-        </w:tc>
-        <w:tc>
-          <w:tcPr>
-            <w:tcW w:w="850" w:type="dxa"/>
-          </w:tcPr>
-          <w:p/>
-        </w:tc>
-        <w:tc>
-          <w:tcPr>
-            <w:tcW w:w="2694" w:type="dxa"/>
+            <w:tcW w:w="555" w:type="dxa"/>
+          </w:tcPr>
+          <w:p/>
+          <w:p/>
+          <w:p/>
+        </w:tc>
+        <w:tc>
+          <w:tcPr>
+            <w:tcW w:w="2227" w:type="dxa"/>
+          </w:tcPr>
+          <w:p/>
+        </w:tc>
+        <w:tc>
+          <w:tcPr>
+            <w:tcW w:w="2600" w:type="dxa"/>
+          </w:tcPr>
+          <w:p/>
+        </w:tc>
+        <w:tc>
+          <w:tcPr>
+            <w:tcW w:w="2693" w:type="dxa"/>
+          </w:tcPr>
+          <w:p/>
+        </w:tc>
+        <w:tc>
+          <w:tcPr>
+            <w:tcW w:w="1843" w:type="dxa"/>
+          </w:tcPr>
+          <w:p/>
+        </w:tc>
+        <w:tc>
+          <w:tcPr>
+            <w:tcW w:w="1447" w:type="dxa"/>
+          </w:tcPr>
+          <w:p/>
+        </w:tc>
+        <w:tc>
+          <w:tcPr>
+            <w:tcW w:w="848" w:type="dxa"/>
+          </w:tcPr>
+          <w:p/>
+        </w:tc>
+        <w:tc>
+          <w:tcPr>
+            <w:tcW w:w="848" w:type="dxa"/>
+          </w:tcPr>
+          <w:p/>
+        </w:tc>
+        <w:tc>
+          <w:tcPr>
+            <w:tcW w:w="2669" w:type="dxa"/>
           </w:tcPr>
           <w:p/>
         </w:tc>
@@ -664,57 +851,57 @@
       <w:tr>
         <w:tc>
           <w:tcPr>
-            <w:tcW w:w="562" w:type="dxa"/>
-          </w:tcPr>
-          <w:p/>
-          <w:p/>
-          <w:p/>
-        </w:tc>
-        <w:tc>
-          <w:tcPr>
-            <w:tcW w:w="2268" w:type="dxa"/>
-          </w:tcPr>
-          <w:p/>
-        </w:tc>
-        <w:tc>
-          <w:tcPr>
-            <w:tcW w:w="2835" w:type="dxa"/>
-          </w:tcPr>
-          <w:p/>
-        </w:tc>
-        <w:tc>
-          <w:tcPr>
-            <w:tcW w:w="993" w:type="dxa"/>
-          </w:tcPr>
-          <w:p/>
-        </w:tc>
-        <w:tc>
-          <w:tcPr>
-            <w:tcW w:w="2409" w:type="dxa"/>
-          </w:tcPr>
-          <w:p/>
-        </w:tc>
-        <w:tc>
-          <w:tcPr>
-            <w:tcW w:w="2268" w:type="dxa"/>
-          </w:tcPr>
-          <w:p/>
-        </w:tc>
-        <w:tc>
-          <w:tcPr>
-            <w:tcW w:w="851" w:type="dxa"/>
-          </w:tcPr>
-          <w:p/>
-        </w:tc>
-        <w:tc>
-          <w:tcPr>
-            <w:tcW w:w="850" w:type="dxa"/>
-          </w:tcPr>
-          <w:p/>
-        </w:tc>
-        <w:tc>
-          <w:tcPr>
-            <w:tcW w:w="2694" w:type="dxa"/>
+            <w:tcW w:w="555" w:type="dxa"/>
+          </w:tcPr>
+          <w:p/>
+          <w:p/>
+          <w:p/>
+        </w:tc>
+        <w:tc>
+          <w:tcPr>
+            <w:tcW w:w="2227" w:type="dxa"/>
+          </w:tcPr>
+          <w:p/>
+        </w:tc>
+        <w:tc>
+          <w:tcPr>
+            <w:tcW w:w="2600" w:type="dxa"/>
+          </w:tcPr>
+          <w:p/>
+        </w:tc>
+        <w:tc>
+          <w:tcPr>
+            <w:tcW w:w="2693" w:type="dxa"/>
+          </w:tcPr>
+          <w:p/>
+        </w:tc>
+        <w:tc>
+          <w:tcPr>
+            <w:tcW w:w="1843" w:type="dxa"/>
+          </w:tcPr>
+          <w:p/>
+        </w:tc>
+        <w:tc>
+          <w:tcPr>
+            <w:tcW w:w="1447" w:type="dxa"/>
+          </w:tcPr>
+          <w:p/>
+        </w:tc>
+        <w:tc>
+          <w:tcPr>
+            <w:tcW w:w="848" w:type="dxa"/>
+          </w:tcPr>
+          <w:p/>
+        </w:tc>
+        <w:tc>
+          <w:tcPr>
+            <w:tcW w:w="848" w:type="dxa"/>
+          </w:tcPr>
+          <w:p/>
+        </w:tc>
+        <w:tc>
+          <w:tcPr>
+            <w:tcW w:w="2669" w:type="dxa"/>
           </w:tcPr>
           <w:p/>
         </w:tc>
@@ -722,57 +909,57 @@
       <w:tr>
         <w:tc>
           <w:tcPr>
-            <w:tcW w:w="562" w:type="dxa"/>
-          </w:tcPr>
-          <w:p/>
-          <w:p/>
-          <w:p/>
-        </w:tc>
-        <w:tc>
-          <w:tcPr>
-            <w:tcW w:w="2268" w:type="dxa"/>
-          </w:tcPr>
-          <w:p/>
-        </w:tc>
-        <w:tc>
-          <w:tcPr>
-            <w:tcW w:w="2835" w:type="dxa"/>
-          </w:tcPr>
-          <w:p/>
-        </w:tc>
-        <w:tc>
-          <w:tcPr>
-            <w:tcW w:w="993" w:type="dxa"/>
-          </w:tcPr>
-          <w:p/>
-        </w:tc>
-        <w:tc>
-          <w:tcPr>
-            <w:tcW w:w="2409" w:type="dxa"/>
-          </w:tcPr>
-          <w:p/>
-        </w:tc>
-        <w:tc>
-          <w:tcPr>
-            <w:tcW w:w="2268" w:type="dxa"/>
-          </w:tcPr>
-          <w:p/>
-        </w:tc>
-        <w:tc>
-          <w:tcPr>
-            <w:tcW w:w="851" w:type="dxa"/>
-          </w:tcPr>
-          <w:p/>
-        </w:tc>
-        <w:tc>
-          <w:tcPr>
-            <w:tcW w:w="850" w:type="dxa"/>
-          </w:tcPr>
-          <w:p/>
-        </w:tc>
-        <w:tc>
-          <w:tcPr>
-            <w:tcW w:w="2694" w:type="dxa"/>
+            <w:tcW w:w="555" w:type="dxa"/>
+          </w:tcPr>
+          <w:p/>
+          <w:p/>
+          <w:p/>
+        </w:tc>
+        <w:tc>
+          <w:tcPr>
+            <w:tcW w:w="2227" w:type="dxa"/>
+          </w:tcPr>
+          <w:p/>
+        </w:tc>
+        <w:tc>
+          <w:tcPr>
+            <w:tcW w:w="2600" w:type="dxa"/>
+          </w:tcPr>
+          <w:p/>
+        </w:tc>
+        <w:tc>
+          <w:tcPr>
+            <w:tcW w:w="2693" w:type="dxa"/>
+          </w:tcPr>
+          <w:p/>
+        </w:tc>
+        <w:tc>
+          <w:tcPr>
+            <w:tcW w:w="1843" w:type="dxa"/>
+          </w:tcPr>
+          <w:p/>
+        </w:tc>
+        <w:tc>
+          <w:tcPr>
+            <w:tcW w:w="1447" w:type="dxa"/>
+          </w:tcPr>
+          <w:p/>
+        </w:tc>
+        <w:tc>
+          <w:tcPr>
+            <w:tcW w:w="848" w:type="dxa"/>
+          </w:tcPr>
+          <w:p/>
+        </w:tc>
+        <w:tc>
+          <w:tcPr>
+            <w:tcW w:w="848" w:type="dxa"/>
+          </w:tcPr>
+          <w:p/>
+        </w:tc>
+        <w:tc>
+          <w:tcPr>
+            <w:tcW w:w="2669" w:type="dxa"/>
           </w:tcPr>
           <w:p/>
         </w:tc>
@@ -780,57 +967,57 @@
       <w:tr>
         <w:tc>
           <w:tcPr>
-            <w:tcW w:w="562" w:type="dxa"/>
-          </w:tcPr>
-          <w:p/>
-          <w:p/>
-          <w:p/>
-        </w:tc>
-        <w:tc>
-          <w:tcPr>
-            <w:tcW w:w="2268" w:type="dxa"/>
-          </w:tcPr>
-          <w:p/>
-        </w:tc>
-        <w:tc>
-          <w:tcPr>
-            <w:tcW w:w="2835" w:type="dxa"/>
-          </w:tcPr>
-          <w:p/>
-        </w:tc>
-        <w:tc>
-          <w:tcPr>
-            <w:tcW w:w="993" w:type="dxa"/>
-          </w:tcPr>
-          <w:p/>
-        </w:tc>
-        <w:tc>
-          <w:tcPr>
-            <w:tcW w:w="2409" w:type="dxa"/>
-          </w:tcPr>
-          <w:p/>
-        </w:tc>
-        <w:tc>
-          <w:tcPr>
-            <w:tcW w:w="2268" w:type="dxa"/>
-          </w:tcPr>
-          <w:p/>
-        </w:tc>
-        <w:tc>
-          <w:tcPr>
-            <w:tcW w:w="851" w:type="dxa"/>
-          </w:tcPr>
-          <w:p/>
-        </w:tc>
-        <w:tc>
-          <w:tcPr>
-            <w:tcW w:w="850" w:type="dxa"/>
-          </w:tcPr>
-          <w:p/>
-        </w:tc>
-        <w:tc>
-          <w:tcPr>
-            <w:tcW w:w="2694" w:type="dxa"/>
+            <w:tcW w:w="555" w:type="dxa"/>
+          </w:tcPr>
+          <w:p/>
+          <w:p/>
+          <w:p/>
+        </w:tc>
+        <w:tc>
+          <w:tcPr>
+            <w:tcW w:w="2227" w:type="dxa"/>
+          </w:tcPr>
+          <w:p/>
+        </w:tc>
+        <w:tc>
+          <w:tcPr>
+            <w:tcW w:w="2600" w:type="dxa"/>
+          </w:tcPr>
+          <w:p/>
+        </w:tc>
+        <w:tc>
+          <w:tcPr>
+            <w:tcW w:w="2693" w:type="dxa"/>
+          </w:tcPr>
+          <w:p/>
+        </w:tc>
+        <w:tc>
+          <w:tcPr>
+            <w:tcW w:w="1843" w:type="dxa"/>
+          </w:tcPr>
+          <w:p/>
+        </w:tc>
+        <w:tc>
+          <w:tcPr>
+            <w:tcW w:w="1447" w:type="dxa"/>
+          </w:tcPr>
+          <w:p/>
+        </w:tc>
+        <w:tc>
+          <w:tcPr>
+            <w:tcW w:w="848" w:type="dxa"/>
+          </w:tcPr>
+          <w:p/>
+        </w:tc>
+        <w:tc>
+          <w:tcPr>
+            <w:tcW w:w="848" w:type="dxa"/>
+          </w:tcPr>
+          <w:p/>
+        </w:tc>
+        <w:tc>
+          <w:tcPr>
+            <w:tcW w:w="2669" w:type="dxa"/>
           </w:tcPr>
           <w:p/>
         </w:tc>
@@ -848,7 +1035,7 @@
 </file>
 
 <file path=word/endnotes.xml><?xml version="1.0" encoding="utf-8"?>
-<w:endnotes xmlns:wpc="http://schemas.microsoft.com/office/word/2010/wordprocessingCanvas" xmlns:cx="http://schemas.microsoft.com/office/drawing/2014/chartex" xmlns:cx1="http://schemas.microsoft.com/office/drawing/2015/9/8/chartex" xmlns:cx2="http://schemas.microsoft.com/office/drawing/2015/10/21/chartex" xmlns:cx3="http://schemas.microsoft.com/office/drawing/2016/5/9/chartex" xmlns:cx4="http://schemas.microsoft.com/office/drawing/2016/5/10/chartex" xmlns:cx5="http://schemas.microsoft.com/office/drawing/2016/5/11/chartex" xmlns:cx6="http://schemas.microsoft.com/office/drawing/2016/5/12/chartex" xmlns:cx7="http://schemas.microsoft.com/office/drawing/2016/5/13/chartex" xmlns:cx8="http://schemas.microsoft.com/office/drawing/2016/5/14/chartex" xmlns:mc="http://schemas.openxmlformats.org/markup-compatibility/2006" xmlns:aink="http://schemas.microsoft.com/office/drawing/2016/ink" xmlns:am3d="http://schemas.microsoft.com/office/drawing/2017/model3d" xmlns:o="urn:schemas-microsoft-com:office:office" xmlns:oel="http://schemas.microsoft.com/office/2019/extlst" xmlns:r="http://schemas.openxmlformats.org/officeDocument/2006/relationships" xmlns:m="http://schemas.openxmlformats.org/officeDocument/2006/math" xmlns:v="urn:schemas-microsoft-com:vml" xmlns:wp14="http://schemas.microsoft.com/office/word/2010/wordprocessingDrawing" xmlns:wp="http://schemas.openxmlformats.org/drawingml/2006/wordprocessingDrawing" xmlns:w10="urn:schemas-microsoft-com:office:word" xmlns:w="http://schemas.openxmlformats.org/wordprocessingml/2006/main" xmlns:w14="http://schemas.microsoft.com/office/word/2010/wordml" xmlns:w15="http://schemas.microsoft.com/office/word/2012/wordml" xmlns:w16cex="http://schemas.microsoft.com/office/word/2018/wordml/cex" xmlns:w16cid="http://schemas.microsoft.com/office/word/2016/wordml/cid" xmlns:w16="http://schemas.microsoft.com/office/word/2018/wordml" xmlns:w16sdtdh="http://schemas.microsoft.com/office/word/2020/wordml/sdtdatahash" xmlns:w16se="http://schemas.microsoft.com/office/word/2015/wordml/symex" xmlns:wpg="http://schemas.microsoft.com/office/word/2010/wordprocessingGroup" xmlns:wpi="http://schemas.microsoft.com/office/word/2010/wordprocessingInk" xmlns:wne="http://schemas.microsoft.com/office/word/2006/wordml" xmlns:wps="http://schemas.microsoft.com/office/word/2010/wordprocessingShape" mc:Ignorable="w14 w15 w16se w16cid w16 w16cex w16sdtdh wp14">
+<w:endnotes xmlns:wpc="http://schemas.microsoft.com/office/word/2010/wordprocessingCanvas" xmlns:cx="http://schemas.microsoft.com/office/drawing/2014/chartex" xmlns:cx1="http://schemas.microsoft.com/office/drawing/2015/9/8/chartex" xmlns:cx2="http://schemas.microsoft.com/office/drawing/2015/10/21/chartex" xmlns:cx3="http://schemas.microsoft.com/office/drawing/2016/5/9/chartex" xmlns:cx4="http://schemas.microsoft.com/office/drawing/2016/5/10/chartex" xmlns:cx5="http://schemas.microsoft.com/office/drawing/2016/5/11/chartex" xmlns:cx6="http://schemas.microsoft.com/office/drawing/2016/5/12/chartex" xmlns:cx7="http://schemas.microsoft.com/office/drawing/2016/5/13/chartex" xmlns:cx8="http://schemas.microsoft.com/office/drawing/2016/5/14/chartex" xmlns:mc="http://schemas.openxmlformats.org/markup-compatibility/2006" xmlns:aink="http://schemas.microsoft.com/office/drawing/2016/ink" xmlns:am3d="http://schemas.microsoft.com/office/drawing/2017/model3d" xmlns:o="urn:schemas-microsoft-com:office:office" xmlns:oel="http://schemas.microsoft.com/office/2019/extlst" xmlns:r="http://schemas.openxmlformats.org/officeDocument/2006/relationships" xmlns:m="http://schemas.openxmlformats.org/officeDocument/2006/math" xmlns:v="urn:schemas-microsoft-com:vml" xmlns:wp14="http://schemas.microsoft.com/office/word/2010/wordprocessingDrawing" xmlns:wp="http://schemas.openxmlformats.org/drawingml/2006/wordprocessingDrawing" xmlns:w10="urn:schemas-microsoft-com:office:word" xmlns:w="http://schemas.openxmlformats.org/wordprocessingml/2006/main" xmlns:w14="http://schemas.microsoft.com/office/word/2010/wordml" xmlns:w15="http://schemas.microsoft.com/office/word/2012/wordml" xmlns:w16cex="http://schemas.microsoft.com/office/word/2018/wordml/cex" xmlns:w16cid="http://schemas.microsoft.com/office/word/2016/wordml/cid" xmlns:w16="http://schemas.microsoft.com/office/word/2018/wordml" xmlns:w16du="http://schemas.microsoft.com/office/word/2023/wordml/word16du" xmlns:w16sdtdh="http://schemas.microsoft.com/office/word/2020/wordml/sdtdatahash" xmlns:w16se="http://schemas.microsoft.com/office/word/2015/wordml/symex" xmlns:wpg="http://schemas.microsoft.com/office/word/2010/wordprocessingGroup" xmlns:wpi="http://schemas.microsoft.com/office/word/2010/wordprocessingInk" xmlns:wne="http://schemas.microsoft.com/office/word/2006/wordml" xmlns:wps="http://schemas.microsoft.com/office/word/2010/wordprocessingShape" mc:Ignorable="w14 w15 w16se w16cid w16 w16cex w16sdtdh wp14">
   <w:endnote w:type="separator" w:id="-1">
     <w:p>
       <w:pPr>
@@ -873,7 +1060,7 @@
 </file>
 
 <file path=word/footnotes.xml><?xml version="1.0" encoding="utf-8"?>
-<w:footnotes xmlns:wpc="http://schemas.microsoft.com/office/word/2010/wordprocessingCanvas" xmlns:cx="http://schemas.microsoft.com/office/drawing/2014/chartex" xmlns:cx1="http://schemas.microsoft.com/office/drawing/2015/9/8/chartex" xmlns:cx2="http://schemas.microsoft.com/office/drawing/2015/10/21/chartex" xmlns:cx3="http://schemas.microsoft.com/office/drawing/2016/5/9/chartex" xmlns:cx4="http://schemas.microsoft.com/office/drawing/2016/5/10/chartex" xmlns:cx5="http://schemas.microsoft.com/office/drawing/2016/5/11/chartex" xmlns:cx6="http://schemas.microsoft.com/office/drawing/2016/5/12/chartex" xmlns:cx7="http://schemas.microsoft.com/office/drawing/2016/5/13/chartex" xmlns:cx8="http://schemas.microsoft.com/office/drawing/2016/5/14/chartex" xmlns:mc="http://schemas.openxmlformats.org/markup-compatibility/2006" xmlns:aink="http://schemas.microsoft.com/office/drawing/2016/ink" xmlns:am3d="http://schemas.microsoft.com/office/drawing/2017/model3d" xmlns:o="urn:schemas-microsoft-com:office:office" xmlns:oel="http://schemas.microsoft.com/office/2019/extlst" xmlns:r="http://schemas.openxmlformats.org/officeDocument/2006/relationships" xmlns:m="http://schemas.openxmlformats.org/officeDocument/2006/math" xmlns:v="urn:schemas-microsoft-com:vml" xmlns:wp14="http://schemas.microsoft.com/office/word/2010/wordprocessingDrawing" xmlns:wp="http://schemas.openxmlformats.org/drawingml/2006/wordprocessingDrawing" xmlns:w10="urn:schemas-microsoft-com:office:word" xmlns:w="http://schemas.openxmlformats.org/wordprocessingml/2006/main" xmlns:w14="http://schemas.microsoft.com/office/word/2010/wordml" xmlns:w15="http://schemas.microsoft.com/office/word/2012/wordml" xmlns:w16cex="http://schemas.microsoft.com/office/word/2018/wordml/cex" xmlns:w16cid="http://schemas.microsoft.com/office/word/2016/wordml/cid" xmlns:w16="http://schemas.microsoft.com/office/word/2018/wordml" xmlns:w16sdtdh="http://schemas.microsoft.com/office/word/2020/wordml/sdtdatahash" xmlns:w16se="http://schemas.microsoft.com/office/word/2015/wordml/symex" xmlns:wpg="http://schemas.microsoft.com/office/word/2010/wordprocessingGroup" xmlns:wpi="http://schemas.microsoft.com/office/word/2010/wordprocessingInk" xmlns:wne="http://schemas.microsoft.com/office/word/2006/wordml" xmlns:wps="http://schemas.microsoft.com/office/word/2010/wordprocessingShape" mc:Ignorable="w14 w15 w16se w16cid w16 w16cex w16sdtdh wp14">
+<w:footnotes xmlns:wpc="http://schemas.microsoft.com/office/word/2010/wordprocessingCanvas" xmlns:cx="http://schemas.microsoft.com/office/drawing/2014/chartex" xmlns:cx1="http://schemas.microsoft.com/office/drawing/2015/9/8/chartex" xmlns:cx2="http://schemas.microsoft.com/office/drawing/2015/10/21/chartex" xmlns:cx3="http://schemas.microsoft.com/office/drawing/2016/5/9/chartex" xmlns:cx4="http://schemas.microsoft.com/office/drawing/2016/5/10/chartex" xmlns:cx5="http://schemas.microsoft.com/office/drawing/2016/5/11/chartex" xmlns:cx6="http://schemas.microsoft.com/office/drawing/2016/5/12/chartex" xmlns:cx7="http://schemas.microsoft.com/office/drawing/2016/5/13/chartex" xmlns:cx8="http://schemas.microsoft.com/office/drawing/2016/5/14/chartex" xmlns:mc="http://schemas.openxmlformats.org/markup-compatibility/2006" xmlns:aink="http://schemas.microsoft.com/office/drawing/2016/ink" xmlns:am3d="http://schemas.microsoft.com/office/drawing/2017/model3d" xmlns:o="urn:schemas-microsoft-com:office:office" xmlns:oel="http://schemas.microsoft.com/office/2019/extlst" xmlns:r="http://schemas.openxmlformats.org/officeDocument/2006/relationships" xmlns:m="http://schemas.openxmlformats.org/officeDocument/2006/math" xmlns:v="urn:schemas-microsoft-com:vml" xmlns:wp14="http://schemas.microsoft.com/office/word/2010/wordprocessingDrawing" xmlns:wp="http://schemas.openxmlformats.org/drawingml/2006/wordprocessingDrawing" xmlns:w10="urn:schemas-microsoft-com:office:word" xmlns:w="http://schemas.openxmlformats.org/wordprocessingml/2006/main" xmlns:w14="http://schemas.microsoft.com/office/word/2010/wordml" xmlns:w15="http://schemas.microsoft.com/office/word/2012/wordml" xmlns:w16cex="http://schemas.microsoft.com/office/word/2018/wordml/cex" xmlns:w16cid="http://schemas.microsoft.com/office/word/2016/wordml/cid" xmlns:w16="http://schemas.microsoft.com/office/word/2018/wordml" xmlns:w16du="http://schemas.microsoft.com/office/word/2023/wordml/word16du" xmlns:w16sdtdh="http://schemas.microsoft.com/office/word/2020/wordml/sdtdatahash" xmlns:w16se="http://schemas.microsoft.com/office/word/2015/wordml/symex" xmlns:wpg="http://schemas.microsoft.com/office/word/2010/wordprocessingGroup" xmlns:wpi="http://schemas.microsoft.com/office/word/2010/wordprocessingInk" xmlns:wne="http://schemas.microsoft.com/office/word/2006/wordml" xmlns:wps="http://schemas.microsoft.com/office/word/2010/wordprocessingShape" mc:Ignorable="w14 w15 w16se w16cid w16 w16cex w16sdtdh wp14">
   <w:footnote w:type="separator" w:id="-1">
     <w:p>
       <w:pPr>

</xml_diff>